<commit_message>
vgg19 cvpr dataset completed
</commit_message>
<xml_diff>
--- a/new_thesis result.docx
+++ b/new_thesis result.docx
@@ -107,7 +107,7 @@
                 <w:sz w:val="28"/>
                 <w:szCs w:val="28"/>
               </w:rPr>
-              <w:t>99.5</w:t>
+              <w:t>99.03</w:t>
             </w:r>
           </w:p>
         </w:tc>
@@ -147,6 +147,14 @@
                 <w:szCs w:val="28"/>
               </w:rPr>
             </w:pPr>
+            <w:r>
+              <w:rPr>
+                <w:b/>
+                <w:sz w:val="28"/>
+                <w:szCs w:val="28"/>
+              </w:rPr>
+              <w:t>99.39</w:t>
+            </w:r>
           </w:p>
         </w:tc>
       </w:tr>
@@ -206,8 +214,6 @@
           <w:szCs w:val="28"/>
         </w:rPr>
       </w:pPr>
-      <w:bookmarkStart w:id="0" w:name="_GoBack"/>
-      <w:bookmarkEnd w:id="0"/>
       <w:r>
         <w:rPr>
           <w:b/>
@@ -490,7 +496,7 @@
                 <w:sz w:val="28"/>
                 <w:szCs w:val="28"/>
               </w:rPr>
-              <w:t xml:space="preserve"> big</w:t>
+              <w:t xml:space="preserve"> </w:t>
             </w:r>
           </w:p>
         </w:tc>
@@ -512,7 +518,7 @@
                 <w:sz w:val="28"/>
                 <w:szCs w:val="28"/>
               </w:rPr>
-              <w:t>98.1</w:t>
+              <w:t>98.85</w:t>
             </w:r>
           </w:p>
         </w:tc>
@@ -528,63 +534,87 @@
                 <w:szCs w:val="28"/>
               </w:rPr>
             </w:pPr>
-          </w:p>
-        </w:tc>
-        <w:tc>
-          <w:tcPr>
-            <w:tcW w:w="1390" w:type="dxa"/>
-          </w:tcPr>
-          <w:p>
-            <w:pPr>
-              <w:rPr>
-                <w:b/>
-                <w:sz w:val="28"/>
-                <w:szCs w:val="28"/>
-              </w:rPr>
-            </w:pPr>
-            <w:r>
-              <w:rPr>
-                <w:b/>
-                <w:sz w:val="28"/>
-                <w:szCs w:val="28"/>
-              </w:rPr>
-              <w:t>98.7</w:t>
-            </w:r>
-          </w:p>
-        </w:tc>
-        <w:tc>
-          <w:tcPr>
-            <w:tcW w:w="1390" w:type="dxa"/>
-          </w:tcPr>
-          <w:p>
-            <w:pPr>
-              <w:rPr>
-                <w:b/>
-                <w:sz w:val="28"/>
-                <w:szCs w:val="28"/>
-              </w:rPr>
-            </w:pPr>
-          </w:p>
-        </w:tc>
-        <w:tc>
-          <w:tcPr>
-            <w:tcW w:w="1390" w:type="dxa"/>
-          </w:tcPr>
-          <w:p>
-            <w:pPr>
-              <w:rPr>
-                <w:b/>
-                <w:sz w:val="28"/>
-                <w:szCs w:val="28"/>
-              </w:rPr>
-            </w:pPr>
-            <w:r>
-              <w:rPr>
-                <w:b/>
-                <w:sz w:val="28"/>
-                <w:szCs w:val="28"/>
-              </w:rPr>
-              <w:t>98.525</w:t>
+            <w:r>
+              <w:rPr>
+                <w:b/>
+                <w:sz w:val="28"/>
+                <w:szCs w:val="28"/>
+              </w:rPr>
+              <w:t>99.25</w:t>
+            </w:r>
+          </w:p>
+        </w:tc>
+        <w:tc>
+          <w:tcPr>
+            <w:tcW w:w="1390" w:type="dxa"/>
+          </w:tcPr>
+          <w:p>
+            <w:pPr>
+              <w:rPr>
+                <w:b/>
+                <w:sz w:val="28"/>
+                <w:szCs w:val="28"/>
+              </w:rPr>
+            </w:pPr>
+            <w:r>
+              <w:rPr>
+                <w:b/>
+                <w:sz w:val="28"/>
+                <w:szCs w:val="28"/>
+              </w:rPr>
+              <w:t>98.9</w:t>
+            </w:r>
+          </w:p>
+        </w:tc>
+        <w:tc>
+          <w:tcPr>
+            <w:tcW w:w="1390" w:type="dxa"/>
+          </w:tcPr>
+          <w:p>
+            <w:pPr>
+              <w:rPr>
+                <w:b/>
+                <w:sz w:val="28"/>
+                <w:szCs w:val="28"/>
+              </w:rPr>
+            </w:pPr>
+            <w:r>
+              <w:rPr>
+                <w:b/>
+                <w:sz w:val="28"/>
+                <w:szCs w:val="28"/>
+              </w:rPr>
+              <w:t>99.55</w:t>
+            </w:r>
+          </w:p>
+        </w:tc>
+        <w:tc>
+          <w:tcPr>
+            <w:tcW w:w="1390" w:type="dxa"/>
+          </w:tcPr>
+          <w:p>
+            <w:pPr>
+              <w:rPr>
+                <w:b/>
+                <w:sz w:val="28"/>
+                <w:szCs w:val="28"/>
+              </w:rPr>
+            </w:pPr>
+            <w:r>
+              <w:rPr>
+                <w:b/>
+                <w:sz w:val="28"/>
+                <w:szCs w:val="28"/>
+              </w:rPr>
+              <w:t>98.9</w:t>
+            </w:r>
+            <w:r>
+              <w:rPr>
+                <w:b/>
+                <w:sz w:val="28"/>
+                <w:szCs w:val="28"/>
+              </w:rPr>
+              <w:t>25</w:t>
             </w:r>
           </w:p>
         </w:tc>
@@ -600,6 +630,14 @@
                 <w:szCs w:val="28"/>
               </w:rPr>
             </w:pPr>
+            <w:r>
+              <w:rPr>
+                <w:b/>
+                <w:sz w:val="28"/>
+                <w:szCs w:val="28"/>
+              </w:rPr>
+              <w:t>99.45</w:t>
+            </w:r>
           </w:p>
         </w:tc>
       </w:tr>
@@ -622,7 +660,7 @@
                 <w:sz w:val="28"/>
                 <w:szCs w:val="28"/>
               </w:rPr>
-              <w:t>same</w:t>
+              <w:t>VGG19</w:t>
             </w:r>
           </w:p>
         </w:tc>
@@ -644,7 +682,7 @@
                 <w:sz w:val="28"/>
                 <w:szCs w:val="28"/>
               </w:rPr>
-              <w:t>98.525</w:t>
+              <w:t>98.225</w:t>
             </w:r>
           </w:p>
         </w:tc>
@@ -660,63 +698,95 @@
                 <w:szCs w:val="28"/>
               </w:rPr>
             </w:pPr>
-          </w:p>
-        </w:tc>
-        <w:tc>
-          <w:tcPr>
-            <w:tcW w:w="1390" w:type="dxa"/>
-          </w:tcPr>
-          <w:p>
-            <w:pPr>
-              <w:rPr>
-                <w:b/>
-                <w:sz w:val="28"/>
-                <w:szCs w:val="28"/>
-              </w:rPr>
-            </w:pPr>
-            <w:r>
-              <w:rPr>
-                <w:b/>
-                <w:sz w:val="28"/>
-                <w:szCs w:val="28"/>
-              </w:rPr>
-              <w:t>98.475</w:t>
-            </w:r>
-          </w:p>
-        </w:tc>
-        <w:tc>
-          <w:tcPr>
-            <w:tcW w:w="1390" w:type="dxa"/>
-          </w:tcPr>
-          <w:p>
-            <w:pPr>
-              <w:rPr>
-                <w:b/>
-                <w:sz w:val="28"/>
-                <w:szCs w:val="28"/>
-              </w:rPr>
-            </w:pPr>
-          </w:p>
-        </w:tc>
-        <w:tc>
-          <w:tcPr>
-            <w:tcW w:w="1390" w:type="dxa"/>
-          </w:tcPr>
-          <w:p>
-            <w:pPr>
-              <w:rPr>
-                <w:b/>
-                <w:sz w:val="28"/>
-                <w:szCs w:val="28"/>
-              </w:rPr>
-            </w:pPr>
-            <w:r>
-              <w:rPr>
-                <w:b/>
-                <w:sz w:val="28"/>
-                <w:szCs w:val="28"/>
-              </w:rPr>
-              <w:t>98.75</w:t>
+            <w:r>
+              <w:rPr>
+                <w:b/>
+                <w:sz w:val="28"/>
+                <w:szCs w:val="28"/>
+              </w:rPr>
+              <w:t>99.0</w:t>
+            </w:r>
+          </w:p>
+        </w:tc>
+        <w:tc>
+          <w:tcPr>
+            <w:tcW w:w="1390" w:type="dxa"/>
+          </w:tcPr>
+          <w:p>
+            <w:pPr>
+              <w:rPr>
+                <w:b/>
+                <w:sz w:val="28"/>
+                <w:szCs w:val="28"/>
+              </w:rPr>
+            </w:pPr>
+            <w:r>
+              <w:rPr>
+                <w:b/>
+                <w:sz w:val="28"/>
+                <w:szCs w:val="28"/>
+              </w:rPr>
+              <w:t>98.825</w:t>
+            </w:r>
+          </w:p>
+        </w:tc>
+        <w:tc>
+          <w:tcPr>
+            <w:tcW w:w="1390" w:type="dxa"/>
+          </w:tcPr>
+          <w:p>
+            <w:pPr>
+              <w:rPr>
+                <w:b/>
+                <w:sz w:val="28"/>
+                <w:szCs w:val="28"/>
+              </w:rPr>
+            </w:pPr>
+            <w:r>
+              <w:rPr>
+                <w:b/>
+                <w:sz w:val="28"/>
+                <w:szCs w:val="28"/>
+              </w:rPr>
+              <w:t>99.575</w:t>
+            </w:r>
+          </w:p>
+        </w:tc>
+        <w:tc>
+          <w:tcPr>
+            <w:tcW w:w="1390" w:type="dxa"/>
+          </w:tcPr>
+          <w:p>
+            <w:pPr>
+              <w:rPr>
+                <w:b/>
+                <w:sz w:val="28"/>
+                <w:szCs w:val="28"/>
+              </w:rPr>
+            </w:pPr>
+            <w:r>
+              <w:rPr>
+                <w:b/>
+                <w:sz w:val="28"/>
+                <w:szCs w:val="28"/>
+              </w:rPr>
+              <w:t>98.</w:t>
+            </w:r>
+            <w:r>
+              <w:rPr>
+                <w:b/>
+                <w:sz w:val="28"/>
+                <w:szCs w:val="28"/>
+              </w:rPr>
+              <w:t>5</w:t>
+            </w:r>
+            <w:r>
+              <w:rPr>
+                <w:b/>
+                <w:sz w:val="28"/>
+                <w:szCs w:val="28"/>
+              </w:rPr>
+              <w:t>75</w:t>
             </w:r>
           </w:p>
         </w:tc>
@@ -732,6 +802,14 @@
                 <w:szCs w:val="28"/>
               </w:rPr>
             </w:pPr>
+            <w:r>
+              <w:rPr>
+                <w:b/>
+                <w:sz w:val="28"/>
+                <w:szCs w:val="28"/>
+              </w:rPr>
+              <w:t>99.475</w:t>
+            </w:r>
           </w:p>
         </w:tc>
       </w:tr>
@@ -1106,7 +1184,7 @@
                 <w:sz w:val="28"/>
                 <w:szCs w:val="28"/>
               </w:rPr>
-              <w:t xml:space="preserve"> big</w:t>
+              <w:t xml:space="preserve"> </w:t>
             </w:r>
           </w:p>
         </w:tc>
@@ -1128,7 +1206,7 @@
                 <w:sz w:val="28"/>
                 <w:szCs w:val="28"/>
               </w:rPr>
-              <w:t>98.96</w:t>
+              <w:t>98.986</w:t>
             </w:r>
           </w:p>
         </w:tc>
@@ -1144,63 +1222,79 @@
                 <w:szCs w:val="28"/>
               </w:rPr>
             </w:pPr>
-          </w:p>
-        </w:tc>
-        <w:tc>
-          <w:tcPr>
-            <w:tcW w:w="1390" w:type="dxa"/>
-          </w:tcPr>
-          <w:p>
-            <w:pPr>
-              <w:rPr>
-                <w:b/>
-                <w:sz w:val="28"/>
-                <w:szCs w:val="28"/>
-              </w:rPr>
-            </w:pPr>
-            <w:r>
-              <w:rPr>
-                <w:b/>
-                <w:sz w:val="28"/>
-                <w:szCs w:val="28"/>
-              </w:rPr>
-              <w:t>99.093</w:t>
-            </w:r>
-          </w:p>
-        </w:tc>
-        <w:tc>
-          <w:tcPr>
-            <w:tcW w:w="1390" w:type="dxa"/>
-          </w:tcPr>
-          <w:p>
-            <w:pPr>
-              <w:rPr>
-                <w:b/>
-                <w:sz w:val="28"/>
-                <w:szCs w:val="28"/>
-              </w:rPr>
-            </w:pPr>
-          </w:p>
-        </w:tc>
-        <w:tc>
-          <w:tcPr>
-            <w:tcW w:w="1390" w:type="dxa"/>
-          </w:tcPr>
-          <w:p>
-            <w:pPr>
-              <w:rPr>
-                <w:b/>
-                <w:sz w:val="28"/>
-                <w:szCs w:val="28"/>
-              </w:rPr>
-            </w:pPr>
-            <w:r>
-              <w:rPr>
-                <w:b/>
-                <w:sz w:val="28"/>
-                <w:szCs w:val="28"/>
-              </w:rPr>
-              <w:t>99.04</w:t>
+            <w:r>
+              <w:rPr>
+                <w:b/>
+                <w:sz w:val="28"/>
+                <w:szCs w:val="28"/>
+              </w:rPr>
+              <w:t>99.413</w:t>
+            </w:r>
+          </w:p>
+        </w:tc>
+        <w:tc>
+          <w:tcPr>
+            <w:tcW w:w="1390" w:type="dxa"/>
+          </w:tcPr>
+          <w:p>
+            <w:pPr>
+              <w:rPr>
+                <w:b/>
+                <w:sz w:val="28"/>
+                <w:szCs w:val="28"/>
+              </w:rPr>
+            </w:pPr>
+            <w:r>
+              <w:rPr>
+                <w:b/>
+                <w:sz w:val="28"/>
+                <w:szCs w:val="28"/>
+              </w:rPr>
+              <w:t>99.28</w:t>
+            </w:r>
+          </w:p>
+        </w:tc>
+        <w:tc>
+          <w:tcPr>
+            <w:tcW w:w="1390" w:type="dxa"/>
+          </w:tcPr>
+          <w:p>
+            <w:pPr>
+              <w:rPr>
+                <w:b/>
+                <w:sz w:val="28"/>
+                <w:szCs w:val="28"/>
+              </w:rPr>
+            </w:pPr>
+            <w:r>
+              <w:rPr>
+                <w:b/>
+                <w:sz w:val="28"/>
+                <w:szCs w:val="28"/>
+              </w:rPr>
+              <w:t>99.413</w:t>
+            </w:r>
+          </w:p>
+        </w:tc>
+        <w:tc>
+          <w:tcPr>
+            <w:tcW w:w="1390" w:type="dxa"/>
+          </w:tcPr>
+          <w:p>
+            <w:pPr>
+              <w:rPr>
+                <w:b/>
+                <w:sz w:val="28"/>
+                <w:szCs w:val="28"/>
+              </w:rPr>
+            </w:pPr>
+            <w:r>
+              <w:rPr>
+                <w:b/>
+                <w:sz w:val="28"/>
+                <w:szCs w:val="28"/>
+              </w:rPr>
+              <w:t>99.253</w:t>
             </w:r>
           </w:p>
         </w:tc>
@@ -1216,6 +1310,14 @@
                 <w:szCs w:val="28"/>
               </w:rPr>
             </w:pPr>
+            <w:r>
+              <w:rPr>
+                <w:b/>
+                <w:sz w:val="28"/>
+                <w:szCs w:val="28"/>
+              </w:rPr>
+              <w:t>99.6</w:t>
+            </w:r>
           </w:p>
           <w:p>
             <w:pPr>
@@ -1247,7 +1349,7 @@
                 <w:sz w:val="28"/>
                 <w:szCs w:val="28"/>
               </w:rPr>
-              <w:t>same</w:t>
+              <w:t>VGG19</w:t>
             </w:r>
           </w:p>
         </w:tc>
@@ -1263,14 +1365,6 @@
                 <w:szCs w:val="28"/>
               </w:rPr>
             </w:pPr>
-            <w:r>
-              <w:rPr>
-                <w:b/>
-                <w:sz w:val="28"/>
-                <w:szCs w:val="28"/>
-              </w:rPr>
-              <w:t>98.93</w:t>
-            </w:r>
           </w:p>
         </w:tc>
         <w:tc>
@@ -1299,50 +1393,36 @@
                 <w:szCs w:val="28"/>
               </w:rPr>
             </w:pPr>
-            <w:r>
-              <w:rPr>
-                <w:b/>
-                <w:sz w:val="28"/>
-                <w:szCs w:val="28"/>
-              </w:rPr>
-              <w:t>98.4</w:t>
-            </w:r>
-          </w:p>
-        </w:tc>
-        <w:tc>
-          <w:tcPr>
-            <w:tcW w:w="1390" w:type="dxa"/>
-          </w:tcPr>
-          <w:p>
-            <w:pPr>
-              <w:rPr>
-                <w:b/>
-                <w:sz w:val="28"/>
-                <w:szCs w:val="28"/>
-              </w:rPr>
-            </w:pPr>
-          </w:p>
-        </w:tc>
-        <w:tc>
-          <w:tcPr>
-            <w:tcW w:w="1390" w:type="dxa"/>
-          </w:tcPr>
-          <w:p>
-            <w:pPr>
-              <w:rPr>
-                <w:b/>
-                <w:sz w:val="28"/>
-                <w:szCs w:val="28"/>
-              </w:rPr>
-            </w:pPr>
-            <w:r>
-              <w:rPr>
-                <w:b/>
-                <w:sz w:val="28"/>
-                <w:szCs w:val="28"/>
-              </w:rPr>
-              <w:t>98.733</w:t>
-            </w:r>
+          </w:p>
+        </w:tc>
+        <w:tc>
+          <w:tcPr>
+            <w:tcW w:w="1390" w:type="dxa"/>
+          </w:tcPr>
+          <w:p>
+            <w:pPr>
+              <w:rPr>
+                <w:b/>
+                <w:sz w:val="28"/>
+                <w:szCs w:val="28"/>
+              </w:rPr>
+            </w:pPr>
+          </w:p>
+        </w:tc>
+        <w:tc>
+          <w:tcPr>
+            <w:tcW w:w="1390" w:type="dxa"/>
+          </w:tcPr>
+          <w:p>
+            <w:pPr>
+              <w:rPr>
+                <w:b/>
+                <w:sz w:val="28"/>
+                <w:szCs w:val="28"/>
+              </w:rPr>
+            </w:pPr>
+            <w:bookmarkStart w:id="0" w:name="_GoBack"/>
+            <w:bookmarkEnd w:id="0"/>
           </w:p>
         </w:tc>
         <w:tc>

</xml_diff>

<commit_message>
vgg19 dev dataset completed
</commit_message>
<xml_diff>
--- a/new_thesis result.docx
+++ b/new_thesis result.docx
@@ -1365,6 +1365,14 @@
                 <w:szCs w:val="28"/>
               </w:rPr>
             </w:pPr>
+            <w:r>
+              <w:rPr>
+                <w:b/>
+                <w:sz w:val="28"/>
+                <w:szCs w:val="28"/>
+              </w:rPr>
+              <w:t>98.267</w:t>
+            </w:r>
           </w:p>
         </w:tc>
         <w:tc>
@@ -1379,54 +1387,86 @@
                 <w:szCs w:val="28"/>
               </w:rPr>
             </w:pPr>
-          </w:p>
-        </w:tc>
-        <w:tc>
-          <w:tcPr>
-            <w:tcW w:w="1390" w:type="dxa"/>
-          </w:tcPr>
-          <w:p>
-            <w:pPr>
-              <w:rPr>
-                <w:b/>
-                <w:sz w:val="28"/>
-                <w:szCs w:val="28"/>
-              </w:rPr>
-            </w:pPr>
-          </w:p>
-        </w:tc>
-        <w:tc>
-          <w:tcPr>
-            <w:tcW w:w="1390" w:type="dxa"/>
-          </w:tcPr>
-          <w:p>
-            <w:pPr>
-              <w:rPr>
-                <w:b/>
-                <w:sz w:val="28"/>
-                <w:szCs w:val="28"/>
-              </w:rPr>
-            </w:pPr>
-          </w:p>
-        </w:tc>
-        <w:tc>
-          <w:tcPr>
-            <w:tcW w:w="1390" w:type="dxa"/>
-          </w:tcPr>
-          <w:p>
-            <w:pPr>
-              <w:rPr>
-                <w:b/>
-                <w:sz w:val="28"/>
-                <w:szCs w:val="28"/>
-              </w:rPr>
-            </w:pPr>
+            <w:r>
+              <w:rPr>
+                <w:b/>
+                <w:sz w:val="28"/>
+                <w:szCs w:val="28"/>
+              </w:rPr>
+              <w:t>99.33</w:t>
+            </w:r>
             <w:bookmarkStart w:id="0" w:name="_GoBack"/>
             <w:bookmarkEnd w:id="0"/>
           </w:p>
         </w:tc>
         <w:tc>
           <w:tcPr>
+            <w:tcW w:w="1390" w:type="dxa"/>
+          </w:tcPr>
+          <w:p>
+            <w:pPr>
+              <w:rPr>
+                <w:b/>
+                <w:sz w:val="28"/>
+                <w:szCs w:val="28"/>
+              </w:rPr>
+            </w:pPr>
+            <w:r>
+              <w:rPr>
+                <w:b/>
+                <w:sz w:val="28"/>
+                <w:szCs w:val="28"/>
+              </w:rPr>
+              <w:t>98.96</w:t>
+            </w:r>
+          </w:p>
+        </w:tc>
+        <w:tc>
+          <w:tcPr>
+            <w:tcW w:w="1390" w:type="dxa"/>
+          </w:tcPr>
+          <w:p>
+            <w:pPr>
+              <w:rPr>
+                <w:b/>
+                <w:sz w:val="28"/>
+                <w:szCs w:val="28"/>
+              </w:rPr>
+            </w:pPr>
+            <w:r>
+              <w:rPr>
+                <w:b/>
+                <w:sz w:val="28"/>
+                <w:szCs w:val="28"/>
+              </w:rPr>
+              <w:t>99.306</w:t>
+            </w:r>
+          </w:p>
+        </w:tc>
+        <w:tc>
+          <w:tcPr>
+            <w:tcW w:w="1390" w:type="dxa"/>
+          </w:tcPr>
+          <w:p>
+            <w:pPr>
+              <w:rPr>
+                <w:b/>
+                <w:sz w:val="28"/>
+                <w:szCs w:val="28"/>
+              </w:rPr>
+            </w:pPr>
+            <w:r>
+              <w:rPr>
+                <w:b/>
+                <w:sz w:val="28"/>
+                <w:szCs w:val="28"/>
+              </w:rPr>
+              <w:t>99.12</w:t>
+            </w:r>
+          </w:p>
+        </w:tc>
+        <w:tc>
+          <w:tcPr>
             <w:tcW w:w="1080" w:type="dxa"/>
           </w:tcPr>
           <w:p>
@@ -1437,6 +1477,14 @@
                 <w:szCs w:val="28"/>
               </w:rPr>
             </w:pPr>
+            <w:r>
+              <w:rPr>
+                <w:b/>
+                <w:sz w:val="28"/>
+                <w:szCs w:val="28"/>
+              </w:rPr>
+              <w:t>99.33</w:t>
+            </w:r>
           </w:p>
         </w:tc>
       </w:tr>

</xml_diff>